<commit_message>
output for N equals 15
</commit_message>
<xml_diff>
--- a/Report.docx
+++ b/Report.docx
@@ -17,7 +17,25 @@
           <w:sz w:val="28"/>
           <w:szCs w:val="24"/>
         </w:rPr>
-        <w:t>Loren Howard, Yujian Zhang, Ken Wakaba</w:t>
+        <w:t xml:space="preserve">Loren Howard, </w:t>
+      </w:r>
+      <w:proofErr w:type="spellStart"/>
+      <w:r>
+        <w:rPr>
+          <w:rFonts w:ascii="Times New Roman" w:hAnsi="Times New Roman" w:cs="Times New Roman"/>
+          <w:sz w:val="28"/>
+          <w:szCs w:val="24"/>
+        </w:rPr>
+        <w:t>Yujian</w:t>
+      </w:r>
+      <w:proofErr w:type="spellEnd"/>
+      <w:r>
+        <w:rPr>
+          <w:rFonts w:ascii="Times New Roman" w:hAnsi="Times New Roman" w:cs="Times New Roman"/>
+          <w:sz w:val="28"/>
+          <w:szCs w:val="24"/>
+        </w:rPr>
+        <w:t xml:space="preserve"> Zhang, Ken Wakaba</w:t>
       </w:r>
     </w:p>
     <w:p>
@@ -35,8 +53,18 @@
           <w:sz w:val="28"/>
           <w:szCs w:val="24"/>
         </w:rPr>
-        <w:t>Professor Ahmed Ezzat</w:t>
-      </w:r>
+        <w:t xml:space="preserve">Professor Ahmed </w:t>
+      </w:r>
+      <w:proofErr w:type="spellStart"/>
+      <w:r>
+        <w:rPr>
+          <w:rFonts w:ascii="Times New Roman" w:hAnsi="Times New Roman" w:cs="Times New Roman"/>
+          <w:sz w:val="28"/>
+          <w:szCs w:val="24"/>
+        </w:rPr>
+        <w:t>Ezzat</w:t>
+      </w:r>
+      <w:proofErr w:type="spellEnd"/>
     </w:p>
     <w:p>
       <w:pPr>
@@ -108,7 +136,25 @@
           <w:sz w:val="28"/>
           <w:szCs w:val="24"/>
         </w:rPr>
-        <w:t>Multi-threaded ticket sellers simulation</w:t>
+        <w:t xml:space="preserve">Multi-threaded ticket </w:t>
+      </w:r>
+      <w:proofErr w:type="gramStart"/>
+      <w:r>
+        <w:rPr>
+          <w:rFonts w:ascii="Times New Roman" w:hAnsi="Times New Roman" w:cs="Times New Roman"/>
+          <w:sz w:val="28"/>
+          <w:szCs w:val="24"/>
+        </w:rPr>
+        <w:t>sellers</w:t>
+      </w:r>
+      <w:proofErr w:type="gramEnd"/>
+      <w:r>
+        <w:rPr>
+          <w:rFonts w:ascii="Times New Roman" w:hAnsi="Times New Roman" w:cs="Times New Roman"/>
+          <w:sz w:val="28"/>
+          <w:szCs w:val="24"/>
+        </w:rPr>
+        <w:t xml:space="preserve"> simulation</w:t>
       </w:r>
       <w:r>
         <w:rPr>
@@ -312,7 +358,25 @@
           <w:sz w:val="28"/>
           <w:szCs w:val="24"/>
         </w:rPr>
-        <w:t xml:space="preserve">each individual seat. The whole seat array is protected by a single mutex. We think the </w:t>
+        <w:t xml:space="preserve">each individual seat. The whole seat array is protected by a single </w:t>
+      </w:r>
+      <w:proofErr w:type="spellStart"/>
+      <w:r>
+        <w:rPr>
+          <w:rFonts w:ascii="Times New Roman" w:hAnsi="Times New Roman" w:cs="Times New Roman"/>
+          <w:sz w:val="28"/>
+          <w:szCs w:val="24"/>
+        </w:rPr>
+        <w:t>mutex</w:t>
+      </w:r>
+      <w:proofErr w:type="spellEnd"/>
+      <w:r>
+        <w:rPr>
+          <w:rFonts w:ascii="Times New Roman" w:hAnsi="Times New Roman" w:cs="Times New Roman"/>
+          <w:sz w:val="28"/>
+          <w:szCs w:val="24"/>
+        </w:rPr>
+        <w:t xml:space="preserve">. We think the </w:t>
       </w:r>
       <w:r>
         <w:rPr>
@@ -453,7 +517,6 @@
           <w:rFonts w:ascii="Times New Roman" w:hAnsi="Times New Roman" w:cs="Times New Roman"/>
           <w:sz w:val="28"/>
           <w:szCs w:val="24"/>
-          <w:lang w:eastAsia="zh-CN"/>
         </w:rPr>
       </w:pPr>
       <w:r>
@@ -463,23 +526,14 @@
           <w:szCs w:val="24"/>
         </w:rPr>
         <w:tab/>
-        <w:t xml:space="preserve">The simulation lasts at most 60s, or until all seats are sold out. The sample output is as follow, each </w:t>
-      </w:r>
-      <w:r>
-        <w:rPr>
-          <w:rFonts w:ascii="Times New Roman" w:hAnsi="Times New Roman" w:cs="Times New Roman"/>
-          <w:sz w:val="28"/>
-          <w:szCs w:val="24"/>
-        </w:rPr>
-        <w:t>line</w:t>
-      </w:r>
-      <w:r>
-        <w:rPr>
-          <w:rFonts w:ascii="Times New Roman" w:hAnsi="Times New Roman" w:cs="Times New Roman"/>
-          <w:sz w:val="28"/>
-          <w:szCs w:val="24"/>
-        </w:rPr>
-        <w:t xml:space="preserve"> represents a single event, followed by the event time stamp. </w:t>
+      </w:r>
+      <w:r>
+        <w:rPr>
+          <w:rFonts w:ascii="Times New Roman" w:hAnsi="Times New Roman" w:cs="Times New Roman"/>
+          <w:sz w:val="28"/>
+          <w:szCs w:val="24"/>
+        </w:rPr>
+        <w:t xml:space="preserve">The simulation would start with an input request of N, representing for expected total number of customers per seller. </w:t>
       </w:r>
     </w:p>
     <w:p>
@@ -501,9 +555,9 @@
           <w:lang w:eastAsia="zh-CN"/>
         </w:rPr>
         <w:drawing>
-          <wp:inline distT="0" distB="0" distL="0" distR="0" wp14:anchorId="367C69BA" wp14:editId="7FFE61A2">
-            <wp:extent cx="3451635" cy="1364020"/>
-            <wp:effectExtent l="0" t="0" r="3175" b="7620"/>
+          <wp:inline distT="0" distB="0" distL="0" distR="0" wp14:anchorId="5E3F9E7D" wp14:editId="45F279CA">
+            <wp:extent cx="5943600" cy="465455"/>
+            <wp:effectExtent l="0" t="0" r="0" b="0"/>
             <wp:docPr id="1" name="Picture 1"/>
             <wp:cNvGraphicFramePr>
               <a:graphicFrameLocks xmlns:a="http://schemas.openxmlformats.org/drawingml/2006/main" noChangeAspect="1"/>
@@ -524,7 +578,101 @@
                   <pic:spPr>
                     <a:xfrm>
                       <a:off x="0" y="0"/>
-                      <a:ext cx="3490911" cy="1379541"/>
+                      <a:ext cx="5943600" cy="465455"/>
+                    </a:xfrm>
+                    <a:prstGeom prst="rect">
+                      <a:avLst/>
+                    </a:prstGeom>
+                  </pic:spPr>
+                </pic:pic>
+              </a:graphicData>
+            </a:graphic>
+          </wp:inline>
+        </w:drawing>
+      </w:r>
+    </w:p>
+    <w:p>
+      <w:pPr>
+        <w:spacing w:after="0" w:line="240" w:lineRule="auto"/>
+        <w:rPr>
+          <w:rFonts w:ascii="Times New Roman" w:hAnsi="Times New Roman" w:cs="Times New Roman"/>
+          <w:sz w:val="28"/>
+          <w:szCs w:val="24"/>
+          <w:lang w:eastAsia="zh-CN"/>
+        </w:rPr>
+      </w:pPr>
+      <w:r>
+        <w:rPr>
+          <w:rFonts w:ascii="Times New Roman" w:hAnsi="Times New Roman" w:cs="Times New Roman"/>
+          <w:sz w:val="28"/>
+          <w:szCs w:val="24"/>
+          <w:lang w:eastAsia="zh-CN"/>
+        </w:rPr>
+        <w:tab/>
+        <w:t>Then the simulation would print out the event</w:t>
+      </w:r>
+      <w:r>
+        <w:rPr>
+          <w:rFonts w:ascii="Times New Roman" w:hAnsi="Times New Roman" w:cs="Times New Roman"/>
+          <w:sz w:val="28"/>
+          <w:szCs w:val="24"/>
+          <w:lang w:eastAsia="zh-CN"/>
+        </w:rPr>
+        <w:t xml:space="preserve"> whenever it happens. </w:t>
+      </w:r>
+      <w:r>
+        <w:rPr>
+          <w:rFonts w:ascii="Times New Roman" w:hAnsi="Times New Roman" w:cs="Times New Roman"/>
+          <w:sz w:val="28"/>
+          <w:szCs w:val="24"/>
+          <w:lang w:eastAsia="zh-CN"/>
+        </w:rPr>
+        <w:t xml:space="preserve">After a seat has been assigned to a customer, we would print out the whole picture of the seats. </w:t>
+      </w:r>
+    </w:p>
+    <w:p>
+      <w:pPr>
+        <w:spacing w:after="0" w:line="240" w:lineRule="auto"/>
+        <w:rPr>
+          <w:rFonts w:ascii="Times New Roman" w:hAnsi="Times New Roman" w:cs="Times New Roman"/>
+          <w:sz w:val="28"/>
+          <w:szCs w:val="24"/>
+          <w:lang w:eastAsia="zh-CN"/>
+        </w:rPr>
+      </w:pPr>
+      <w:r>
+        <w:rPr>
+          <w:rFonts w:ascii="Times New Roman" w:hAnsi="Times New Roman" w:cs="Times New Roman"/>
+          <w:sz w:val="28"/>
+          <w:szCs w:val="24"/>
+          <w:lang w:eastAsia="zh-CN"/>
+        </w:rPr>
+        <w:lastRenderedPageBreak/>
+        <w:drawing>
+          <wp:inline distT="0" distB="0" distL="0" distR="0" wp14:anchorId="051F4311" wp14:editId="04469A4E">
+            <wp:extent cx="5943600" cy="4185285"/>
+            <wp:effectExtent l="0" t="0" r="0" b="5715"/>
+            <wp:docPr id="2" name="Picture 2"/>
+            <wp:cNvGraphicFramePr>
+              <a:graphicFrameLocks xmlns:a="http://schemas.openxmlformats.org/drawingml/2006/main" noChangeAspect="1"/>
+            </wp:cNvGraphicFramePr>
+            <a:graphic xmlns:a="http://schemas.openxmlformats.org/drawingml/2006/main">
+              <a:graphicData uri="http://schemas.openxmlformats.org/drawingml/2006/picture">
+                <pic:pic xmlns:pic="http://schemas.openxmlformats.org/drawingml/2006/picture">
+                  <pic:nvPicPr>
+                    <pic:cNvPr id="1" name=""/>
+                    <pic:cNvPicPr/>
+                  </pic:nvPicPr>
+                  <pic:blipFill>
+                    <a:blip r:embed="rId5"/>
+                    <a:stretch>
+                      <a:fillRect/>
+                    </a:stretch>
+                  </pic:blipFill>
+                  <pic:spPr>
+                    <a:xfrm>
+                      <a:off x="0" y="0"/>
+                      <a:ext cx="5943600" cy="4185285"/>
                     </a:xfrm>
                     <a:prstGeom prst="rect">
                       <a:avLst/>

</xml_diff>